<commit_message>
assumptions before analysis met
</commit_message>
<xml_diff>
--- a/SAS/Analysis 1 notes.docx
+++ b/SAS/Analysis 1 notes.docx
@@ -63,7 +63,6 @@
         </w:rPr>
         <w:t xml:space="preserve"> </w:t>
       </w:r>
-      <w:proofErr w:type="spellStart"/>
       <w:r>
         <w:rPr>
           <w:rFonts w:ascii="Courier New" w:hAnsi="Courier New" w:cs="Courier New"/>
@@ -77,7 +76,6 @@
         </w:rPr>
         <w:t>sgscatter</w:t>
       </w:r>
-      <w:proofErr w:type="spellEnd"/>
       <w:r>
         <w:rPr>
           <w:rFonts w:ascii="Courier New" w:hAnsi="Courier New" w:cs="Courier New"/>
@@ -147,57 +145,7 @@
           <w:szCs w:val="20"/>
           <w:shd w:val="clear" w:color="auto" w:fill="FFFFFF"/>
         </w:rPr>
-        <w:t xml:space="preserve"> </w:t>
-      </w:r>
-      <w:proofErr w:type="spellStart"/>
-      <w:proofErr w:type="gramStart"/>
-      <w:r>
-        <w:rPr>
-          <w:rFonts w:ascii="Courier New" w:hAnsi="Courier New" w:cs="Courier New"/>
-          <w:color w:val="000000"/>
-          <w:kern w:val="0"/>
-          <w:sz w:val="20"/>
-          <w:szCs w:val="20"/>
-          <w:shd w:val="clear" w:color="auto" w:fill="FFFFFF"/>
-        </w:rPr>
-        <w:t>SalePrice</w:t>
-      </w:r>
-      <w:proofErr w:type="spellEnd"/>
-      <w:r>
-        <w:rPr>
-          <w:rFonts w:ascii="Courier New" w:hAnsi="Courier New" w:cs="Courier New"/>
-          <w:color w:val="000000"/>
-          <w:kern w:val="0"/>
-          <w:sz w:val="20"/>
-          <w:szCs w:val="20"/>
-          <w:shd w:val="clear" w:color="auto" w:fill="FFFFFF"/>
-        </w:rPr>
-        <w:t xml:space="preserve">  </w:t>
-      </w:r>
-      <w:proofErr w:type="spellStart"/>
-      <w:r>
-        <w:rPr>
-          <w:rFonts w:ascii="Courier New" w:hAnsi="Courier New" w:cs="Courier New"/>
-          <w:color w:val="000000"/>
-          <w:kern w:val="0"/>
-          <w:sz w:val="20"/>
-          <w:szCs w:val="20"/>
-          <w:shd w:val="clear" w:color="auto" w:fill="FFFFFF"/>
-        </w:rPr>
-        <w:t>GrLivArea</w:t>
-      </w:r>
-      <w:proofErr w:type="spellEnd"/>
-      <w:proofErr w:type="gramEnd"/>
-      <w:r>
-        <w:rPr>
-          <w:rFonts w:ascii="Courier New" w:hAnsi="Courier New" w:cs="Courier New"/>
-          <w:color w:val="000000"/>
-          <w:kern w:val="0"/>
-          <w:sz w:val="20"/>
-          <w:szCs w:val="20"/>
-          <w:shd w:val="clear" w:color="auto" w:fill="FFFFFF"/>
-        </w:rPr>
-        <w:t xml:space="preserve"> / </w:t>
+        <w:t xml:space="preserve"> SalePrice  GrLivArea / </w:t>
       </w:r>
       <w:r>
         <w:rPr>
@@ -260,6 +208,9 @@
     </w:p>
     <w:p>
       <w:r>
+        <w:rPr>
+          <w:noProof/>
+        </w:rPr>
         <w:drawing>
           <wp:inline distT="0" distB="0" distL="0" distR="0" wp14:anchorId="240231DF" wp14:editId="13E30A07">
             <wp:extent cx="3628738" cy="3623310"/>
@@ -310,7 +261,19 @@
     </w:p>
     <w:p>
       <w:r>
-        <w:t>Both the independent and the dependent variables exhibit signs of right-skewness.  Running a log-log model to correct for this.  Also, coding neighborhoods as dummy variables for later use.</w:t>
+        <w:t>Both the independent and the dependent variables exhibit signs of right-skewness</w:t>
+      </w:r>
+      <w:r>
+        <w:t xml:space="preserve"> as well as increasing variance</w:t>
+      </w:r>
+      <w:r>
+        <w:t xml:space="preserve">.  Running a log-log model to </w:t>
+      </w:r>
+      <w:r>
+        <w:t xml:space="preserve">attempt to </w:t>
+      </w:r>
+      <w:r>
+        <w:t>correct for this.  Also, coding neighborhoods as dummy variables for later use.</w:t>
       </w:r>
     </w:p>
     <w:p>
@@ -350,31 +313,7 @@
           <w:szCs w:val="20"/>
           <w:shd w:val="clear" w:color="auto" w:fill="FFFFFF"/>
         </w:rPr>
-        <w:t xml:space="preserve"> </w:t>
-      </w:r>
-      <w:proofErr w:type="spellStart"/>
-      <w:r>
-        <w:rPr>
-          <w:rFonts w:ascii="Courier New" w:hAnsi="Courier New" w:cs="Courier New"/>
-          <w:color w:val="000000"/>
-          <w:kern w:val="0"/>
-          <w:sz w:val="20"/>
-          <w:szCs w:val="20"/>
-          <w:shd w:val="clear" w:color="auto" w:fill="FFFFFF"/>
-        </w:rPr>
-        <w:t>loghood</w:t>
-      </w:r>
-      <w:proofErr w:type="spellEnd"/>
-      <w:r>
-        <w:rPr>
-          <w:rFonts w:ascii="Courier New" w:hAnsi="Courier New" w:cs="Courier New"/>
-          <w:color w:val="000000"/>
-          <w:kern w:val="0"/>
-          <w:sz w:val="20"/>
-          <w:szCs w:val="20"/>
-          <w:shd w:val="clear" w:color="auto" w:fill="FFFFFF"/>
-        </w:rPr>
-        <w:t>;</w:t>
+        <w:t xml:space="preserve"> loghood;</w:t>
       </w:r>
     </w:p>
     <w:p>
@@ -430,66 +369,16 @@
           <w:shd w:val="clear" w:color="auto" w:fill="FFFFFF"/>
         </w:rPr>
       </w:pPr>
-      <w:proofErr w:type="spellStart"/>
-      <w:r>
-        <w:rPr>
-          <w:rFonts w:ascii="Courier New" w:hAnsi="Courier New" w:cs="Courier New"/>
-          <w:color w:val="000000"/>
-          <w:kern w:val="0"/>
-          <w:sz w:val="20"/>
-          <w:szCs w:val="20"/>
-          <w:shd w:val="clear" w:color="auto" w:fill="FFFFFF"/>
-        </w:rPr>
-        <w:t>logprice</w:t>
-      </w:r>
-      <w:proofErr w:type="spellEnd"/>
-      <w:r>
-        <w:rPr>
-          <w:rFonts w:ascii="Courier New" w:hAnsi="Courier New" w:cs="Courier New"/>
-          <w:color w:val="000000"/>
-          <w:kern w:val="0"/>
-          <w:sz w:val="20"/>
-          <w:szCs w:val="20"/>
-          <w:shd w:val="clear" w:color="auto" w:fill="FFFFFF"/>
-        </w:rPr>
-        <w:t xml:space="preserve"> = </w:t>
-      </w:r>
-      <w:proofErr w:type="gramStart"/>
-      <w:r>
-        <w:rPr>
-          <w:rFonts w:ascii="Courier New" w:hAnsi="Courier New" w:cs="Courier New"/>
-          <w:color w:val="000000"/>
-          <w:kern w:val="0"/>
-          <w:sz w:val="20"/>
-          <w:szCs w:val="20"/>
-          <w:shd w:val="clear" w:color="auto" w:fill="FFFFFF"/>
-        </w:rPr>
-        <w:t>log(</w:t>
-      </w:r>
-      <w:proofErr w:type="spellStart"/>
-      <w:proofErr w:type="gramEnd"/>
-      <w:r>
-        <w:rPr>
-          <w:rFonts w:ascii="Courier New" w:hAnsi="Courier New" w:cs="Courier New"/>
-          <w:color w:val="000000"/>
-          <w:kern w:val="0"/>
-          <w:sz w:val="20"/>
-          <w:szCs w:val="20"/>
-          <w:shd w:val="clear" w:color="auto" w:fill="FFFFFF"/>
-        </w:rPr>
-        <w:t>SalePrice</w:t>
-      </w:r>
-      <w:proofErr w:type="spellEnd"/>
-      <w:r>
-        <w:rPr>
-          <w:rFonts w:ascii="Courier New" w:hAnsi="Courier New" w:cs="Courier New"/>
-          <w:color w:val="000000"/>
-          <w:kern w:val="0"/>
-          <w:sz w:val="20"/>
-          <w:szCs w:val="20"/>
-          <w:shd w:val="clear" w:color="auto" w:fill="FFFFFF"/>
-        </w:rPr>
-        <w:t>);</w:t>
+      <w:r>
+        <w:rPr>
+          <w:rFonts w:ascii="Courier New" w:hAnsi="Courier New" w:cs="Courier New"/>
+          <w:color w:val="000000"/>
+          <w:kern w:val="0"/>
+          <w:sz w:val="20"/>
+          <w:szCs w:val="20"/>
+          <w:shd w:val="clear" w:color="auto" w:fill="FFFFFF"/>
+        </w:rPr>
+        <w:t>logprice = log(SalePrice);</w:t>
       </w:r>
     </w:p>
     <w:p>
@@ -507,66 +396,16 @@
           <w:shd w:val="clear" w:color="auto" w:fill="FFFFFF"/>
         </w:rPr>
       </w:pPr>
-      <w:proofErr w:type="spellStart"/>
-      <w:r>
-        <w:rPr>
-          <w:rFonts w:ascii="Courier New" w:hAnsi="Courier New" w:cs="Courier New"/>
-          <w:color w:val="000000"/>
-          <w:kern w:val="0"/>
-          <w:sz w:val="20"/>
-          <w:szCs w:val="20"/>
-          <w:shd w:val="clear" w:color="auto" w:fill="FFFFFF"/>
-        </w:rPr>
-        <w:t>logarea</w:t>
-      </w:r>
-      <w:proofErr w:type="spellEnd"/>
-      <w:r>
-        <w:rPr>
-          <w:rFonts w:ascii="Courier New" w:hAnsi="Courier New" w:cs="Courier New"/>
-          <w:color w:val="000000"/>
-          <w:kern w:val="0"/>
-          <w:sz w:val="20"/>
-          <w:szCs w:val="20"/>
-          <w:shd w:val="clear" w:color="auto" w:fill="FFFFFF"/>
-        </w:rPr>
-        <w:t xml:space="preserve"> = </w:t>
-      </w:r>
-      <w:proofErr w:type="gramStart"/>
-      <w:r>
-        <w:rPr>
-          <w:rFonts w:ascii="Courier New" w:hAnsi="Courier New" w:cs="Courier New"/>
-          <w:color w:val="000000"/>
-          <w:kern w:val="0"/>
-          <w:sz w:val="20"/>
-          <w:szCs w:val="20"/>
-          <w:shd w:val="clear" w:color="auto" w:fill="FFFFFF"/>
-        </w:rPr>
-        <w:t>log(</w:t>
-      </w:r>
-      <w:proofErr w:type="spellStart"/>
-      <w:proofErr w:type="gramEnd"/>
-      <w:r>
-        <w:rPr>
-          <w:rFonts w:ascii="Courier New" w:hAnsi="Courier New" w:cs="Courier New"/>
-          <w:color w:val="000000"/>
-          <w:kern w:val="0"/>
-          <w:sz w:val="20"/>
-          <w:szCs w:val="20"/>
-          <w:shd w:val="clear" w:color="auto" w:fill="FFFFFF"/>
-        </w:rPr>
-        <w:t>GrLivArea</w:t>
-      </w:r>
-      <w:proofErr w:type="spellEnd"/>
-      <w:r>
-        <w:rPr>
-          <w:rFonts w:ascii="Courier New" w:hAnsi="Courier New" w:cs="Courier New"/>
-          <w:color w:val="000000"/>
-          <w:kern w:val="0"/>
-          <w:sz w:val="20"/>
-          <w:szCs w:val="20"/>
-          <w:shd w:val="clear" w:color="auto" w:fill="FFFFFF"/>
-        </w:rPr>
-        <w:t>);</w:t>
+      <w:r>
+        <w:rPr>
+          <w:rFonts w:ascii="Courier New" w:hAnsi="Courier New" w:cs="Courier New"/>
+          <w:color w:val="000000"/>
+          <w:kern w:val="0"/>
+          <w:sz w:val="20"/>
+          <w:szCs w:val="20"/>
+          <w:shd w:val="clear" w:color="auto" w:fill="FFFFFF"/>
+        </w:rPr>
+        <w:t>logarea = log(GrLivArea);</w:t>
       </w:r>
     </w:p>
     <w:p>
@@ -584,29 +423,16 @@
           <w:shd w:val="clear" w:color="auto" w:fill="FFFFFF"/>
         </w:rPr>
       </w:pPr>
-      <w:proofErr w:type="spellStart"/>
-      <w:r>
-        <w:rPr>
-          <w:rFonts w:ascii="Courier New" w:hAnsi="Courier New" w:cs="Courier New"/>
-          <w:color w:val="000000"/>
-          <w:kern w:val="0"/>
-          <w:sz w:val="20"/>
-          <w:szCs w:val="20"/>
-          <w:shd w:val="clear" w:color="auto" w:fill="FFFFFF"/>
-        </w:rPr>
-        <w:t>BrkSide</w:t>
-      </w:r>
-      <w:proofErr w:type="spellEnd"/>
-      <w:r>
-        <w:rPr>
-          <w:rFonts w:ascii="Courier New" w:hAnsi="Courier New" w:cs="Courier New"/>
-          <w:color w:val="000000"/>
-          <w:kern w:val="0"/>
-          <w:sz w:val="20"/>
-          <w:szCs w:val="20"/>
-          <w:shd w:val="clear" w:color="auto" w:fill="FFFFFF"/>
-        </w:rPr>
-        <w:t xml:space="preserve"> = (Neighborhood = </w:t>
+      <w:r>
+        <w:rPr>
+          <w:rFonts w:ascii="Courier New" w:hAnsi="Courier New" w:cs="Courier New"/>
+          <w:color w:val="000000"/>
+          <w:kern w:val="0"/>
+          <w:sz w:val="20"/>
+          <w:szCs w:val="20"/>
+          <w:shd w:val="clear" w:color="auto" w:fill="FFFFFF"/>
+        </w:rPr>
+        <w:t xml:space="preserve">BrkSide = (Neighborhood = </w:t>
       </w:r>
       <w:r>
         <w:rPr>
@@ -617,31 +443,7 @@
           <w:szCs w:val="20"/>
           <w:shd w:val="clear" w:color="auto" w:fill="FFFFFF"/>
         </w:rPr>
-        <w:t>"</w:t>
-      </w:r>
-      <w:proofErr w:type="spellStart"/>
-      <w:r>
-        <w:rPr>
-          <w:rFonts w:ascii="Courier New" w:hAnsi="Courier New" w:cs="Courier New"/>
-          <w:color w:val="800080"/>
-          <w:kern w:val="0"/>
-          <w:sz w:val="20"/>
-          <w:szCs w:val="20"/>
-          <w:shd w:val="clear" w:color="auto" w:fill="FFFFFF"/>
-        </w:rPr>
-        <w:t>BrkSide</w:t>
-      </w:r>
-      <w:proofErr w:type="spellEnd"/>
-      <w:r>
-        <w:rPr>
-          <w:rFonts w:ascii="Courier New" w:hAnsi="Courier New" w:cs="Courier New"/>
-          <w:color w:val="800080"/>
-          <w:kern w:val="0"/>
-          <w:sz w:val="20"/>
-          <w:szCs w:val="20"/>
-          <w:shd w:val="clear" w:color="auto" w:fill="FFFFFF"/>
-        </w:rPr>
-        <w:t>"</w:t>
+        <w:t>"BrkSide"</w:t>
       </w:r>
       <w:r>
         <w:rPr>
@@ -670,29 +472,16 @@
           <w:shd w:val="clear" w:color="auto" w:fill="FFFFFF"/>
         </w:rPr>
       </w:pPr>
-      <w:proofErr w:type="spellStart"/>
-      <w:r>
-        <w:rPr>
-          <w:rFonts w:ascii="Courier New" w:hAnsi="Courier New" w:cs="Courier New"/>
-          <w:color w:val="000000"/>
-          <w:kern w:val="0"/>
-          <w:sz w:val="20"/>
-          <w:szCs w:val="20"/>
-          <w:shd w:val="clear" w:color="auto" w:fill="FFFFFF"/>
-        </w:rPr>
-        <w:t>NAmes</w:t>
-      </w:r>
-      <w:proofErr w:type="spellEnd"/>
-      <w:r>
-        <w:rPr>
-          <w:rFonts w:ascii="Courier New" w:hAnsi="Courier New" w:cs="Courier New"/>
-          <w:color w:val="000000"/>
-          <w:kern w:val="0"/>
-          <w:sz w:val="20"/>
-          <w:szCs w:val="20"/>
-          <w:shd w:val="clear" w:color="auto" w:fill="FFFFFF"/>
-        </w:rPr>
-        <w:t xml:space="preserve"> = (Neighborhood = </w:t>
+      <w:r>
+        <w:rPr>
+          <w:rFonts w:ascii="Courier New" w:hAnsi="Courier New" w:cs="Courier New"/>
+          <w:color w:val="000000"/>
+          <w:kern w:val="0"/>
+          <w:sz w:val="20"/>
+          <w:szCs w:val="20"/>
+          <w:shd w:val="clear" w:color="auto" w:fill="FFFFFF"/>
+        </w:rPr>
+        <w:t xml:space="preserve">NAmes = (Neighborhood = </w:t>
       </w:r>
       <w:r>
         <w:rPr>
@@ -703,31 +492,7 @@
           <w:szCs w:val="20"/>
           <w:shd w:val="clear" w:color="auto" w:fill="FFFFFF"/>
         </w:rPr>
-        <w:t>"</w:t>
-      </w:r>
-      <w:proofErr w:type="spellStart"/>
-      <w:r>
-        <w:rPr>
-          <w:rFonts w:ascii="Courier New" w:hAnsi="Courier New" w:cs="Courier New"/>
-          <w:color w:val="800080"/>
-          <w:kern w:val="0"/>
-          <w:sz w:val="20"/>
-          <w:szCs w:val="20"/>
-          <w:shd w:val="clear" w:color="auto" w:fill="FFFFFF"/>
-        </w:rPr>
-        <w:t>NAmes</w:t>
-      </w:r>
-      <w:proofErr w:type="spellEnd"/>
-      <w:r>
-        <w:rPr>
-          <w:rFonts w:ascii="Courier New" w:hAnsi="Courier New" w:cs="Courier New"/>
-          <w:color w:val="800080"/>
-          <w:kern w:val="0"/>
-          <w:sz w:val="20"/>
-          <w:szCs w:val="20"/>
-          <w:shd w:val="clear" w:color="auto" w:fill="FFFFFF"/>
-        </w:rPr>
-        <w:t>"</w:t>
+        <w:t>"NAmes"</w:t>
       </w:r>
       <w:r>
         <w:rPr>
@@ -835,7 +600,6 @@
         </w:rPr>
         <w:t xml:space="preserve"> </w:t>
       </w:r>
-      <w:proofErr w:type="spellStart"/>
       <w:r>
         <w:rPr>
           <w:rFonts w:ascii="Courier New" w:hAnsi="Courier New" w:cs="Courier New"/>
@@ -849,7 +613,6 @@
         </w:rPr>
         <w:t>sgscatter</w:t>
       </w:r>
-      <w:proofErr w:type="spellEnd"/>
       <w:r>
         <w:rPr>
           <w:rFonts w:ascii="Courier New" w:hAnsi="Courier New" w:cs="Courier New"/>
@@ -881,31 +644,7 @@
           <w:szCs w:val="20"/>
           <w:shd w:val="clear" w:color="auto" w:fill="FFFFFF"/>
         </w:rPr>
-        <w:t xml:space="preserve"> = </w:t>
-      </w:r>
-      <w:proofErr w:type="spellStart"/>
-      <w:r>
-        <w:rPr>
-          <w:rFonts w:ascii="Courier New" w:hAnsi="Courier New" w:cs="Courier New"/>
-          <w:color w:val="000000"/>
-          <w:kern w:val="0"/>
-          <w:sz w:val="20"/>
-          <w:szCs w:val="20"/>
-          <w:shd w:val="clear" w:color="auto" w:fill="FFFFFF"/>
-        </w:rPr>
-        <w:t>loghood</w:t>
-      </w:r>
-      <w:proofErr w:type="spellEnd"/>
-      <w:r>
-        <w:rPr>
-          <w:rFonts w:ascii="Courier New" w:hAnsi="Courier New" w:cs="Courier New"/>
-          <w:color w:val="000000"/>
-          <w:kern w:val="0"/>
-          <w:sz w:val="20"/>
-          <w:szCs w:val="20"/>
-          <w:shd w:val="clear" w:color="auto" w:fill="FFFFFF"/>
-        </w:rPr>
-        <w:t>;</w:t>
+        <w:t xml:space="preserve"> = loghood;</w:t>
       </w:r>
     </w:p>
     <w:p>
@@ -943,55 +682,7 @@
           <w:szCs w:val="20"/>
           <w:shd w:val="clear" w:color="auto" w:fill="FFFFFF"/>
         </w:rPr>
-        <w:t xml:space="preserve"> </w:t>
-      </w:r>
-      <w:proofErr w:type="spellStart"/>
-      <w:r>
-        <w:rPr>
-          <w:rFonts w:ascii="Courier New" w:hAnsi="Courier New" w:cs="Courier New"/>
-          <w:color w:val="000000"/>
-          <w:kern w:val="0"/>
-          <w:sz w:val="20"/>
-          <w:szCs w:val="20"/>
-          <w:shd w:val="clear" w:color="auto" w:fill="FFFFFF"/>
-        </w:rPr>
-        <w:t>logprice</w:t>
-      </w:r>
-      <w:proofErr w:type="spellEnd"/>
-      <w:r>
-        <w:rPr>
-          <w:rFonts w:ascii="Courier New" w:hAnsi="Courier New" w:cs="Courier New"/>
-          <w:color w:val="000000"/>
-          <w:kern w:val="0"/>
-          <w:sz w:val="20"/>
-          <w:szCs w:val="20"/>
-          <w:shd w:val="clear" w:color="auto" w:fill="FFFFFF"/>
-        </w:rPr>
-        <w:t xml:space="preserve"> </w:t>
-      </w:r>
-      <w:proofErr w:type="spellStart"/>
-      <w:r>
-        <w:rPr>
-          <w:rFonts w:ascii="Courier New" w:hAnsi="Courier New" w:cs="Courier New"/>
-          <w:color w:val="000000"/>
-          <w:kern w:val="0"/>
-          <w:sz w:val="20"/>
-          <w:szCs w:val="20"/>
-          <w:shd w:val="clear" w:color="auto" w:fill="FFFFFF"/>
-        </w:rPr>
-        <w:t>logarea</w:t>
-      </w:r>
-      <w:proofErr w:type="spellEnd"/>
-      <w:r>
-        <w:rPr>
-          <w:rFonts w:ascii="Courier New" w:hAnsi="Courier New" w:cs="Courier New"/>
-          <w:color w:val="000000"/>
-          <w:kern w:val="0"/>
-          <w:sz w:val="20"/>
-          <w:szCs w:val="20"/>
-          <w:shd w:val="clear" w:color="auto" w:fill="FFFFFF"/>
-        </w:rPr>
-        <w:t xml:space="preserve"> / </w:t>
+        <w:t xml:space="preserve"> logprice logarea / </w:t>
       </w:r>
       <w:r>
         <w:rPr>
@@ -1004,29 +695,16 @@
         </w:rPr>
         <w:t>diagonal</w:t>
       </w:r>
-      <w:proofErr w:type="gramStart"/>
-      <w:r>
-        <w:rPr>
-          <w:rFonts w:ascii="Courier New" w:hAnsi="Courier New" w:cs="Courier New"/>
-          <w:color w:val="000000"/>
-          <w:kern w:val="0"/>
-          <w:sz w:val="20"/>
-          <w:szCs w:val="20"/>
-          <w:shd w:val="clear" w:color="auto" w:fill="FFFFFF"/>
-        </w:rPr>
-        <w:t>=(</w:t>
-      </w:r>
-      <w:proofErr w:type="gramEnd"/>
-      <w:r>
-        <w:rPr>
-          <w:rFonts w:ascii="Courier New" w:hAnsi="Courier New" w:cs="Courier New"/>
-          <w:color w:val="000000"/>
-          <w:kern w:val="0"/>
-          <w:sz w:val="20"/>
-          <w:szCs w:val="20"/>
-          <w:shd w:val="clear" w:color="auto" w:fill="FFFFFF"/>
-        </w:rPr>
-        <w:t>histogram kernel);</w:t>
+      <w:r>
+        <w:rPr>
+          <w:rFonts w:ascii="Courier New" w:hAnsi="Courier New" w:cs="Courier New"/>
+          <w:color w:val="000000"/>
+          <w:kern w:val="0"/>
+          <w:sz w:val="20"/>
+          <w:szCs w:val="20"/>
+          <w:shd w:val="clear" w:color="auto" w:fill="FFFFFF"/>
+        </w:rPr>
+        <w:t>=(histogram kernel);</w:t>
       </w:r>
     </w:p>
     <w:p>
@@ -1070,6 +748,7 @@
       <w:r>
         <w:rPr>
           <w:rFonts w:ascii="Courier New" w:hAnsi="Courier New" w:cs="Courier New"/>
+          <w:noProof/>
           <w:color w:val="000000"/>
           <w:kern w:val="0"/>
           <w:sz w:val="20"/>
@@ -1153,22 +832,1212 @@
       </w:r>
     </w:p>
     <w:p>
+      <w:r>
+        <w:rPr>
+          <w:color w:val="00B050"/>
+        </w:rPr>
+        <w:t>Pass</w:t>
+      </w:r>
+      <w:r>
+        <w:t>.  Only one explanatory variable is used here.</w:t>
+      </w:r>
+    </w:p>
+    <w:p>
       <w:pPr>
         <w:pStyle w:val="Heading2"/>
       </w:pPr>
       <w:r>
-        <w:t>No auto-correlation</w:t>
+        <w:t xml:space="preserve">No </w:t>
+      </w:r>
+      <w:r>
+        <w:t>A</w:t>
+      </w:r>
+      <w:r>
+        <w:t>utocorrelation</w:t>
+      </w:r>
+    </w:p>
+    <w:p>
+      <w:pPr>
+        <w:autoSpaceDE w:val="0"/>
+        <w:autoSpaceDN w:val="0"/>
+        <w:adjustRightInd w:val="0"/>
+        <w:spacing w:after="0" w:line="240" w:lineRule="auto"/>
+        <w:rPr>
+          <w:rFonts w:ascii="Courier New" w:hAnsi="Courier New" w:cs="Courier New"/>
+          <w:color w:val="000000"/>
+          <w:kern w:val="0"/>
+          <w:sz w:val="20"/>
+          <w:szCs w:val="20"/>
+          <w:shd w:val="clear" w:color="auto" w:fill="FFFFFF"/>
+        </w:rPr>
+      </w:pPr>
+      <w:r>
+        <w:rPr>
+          <w:rFonts w:ascii="Courier New" w:hAnsi="Courier New" w:cs="Courier New"/>
+          <w:b/>
+          <w:bCs/>
+          <w:color w:val="000080"/>
+          <w:kern w:val="0"/>
+          <w:sz w:val="20"/>
+          <w:szCs w:val="20"/>
+          <w:shd w:val="clear" w:color="auto" w:fill="FFFFFF"/>
+        </w:rPr>
+        <w:t>proc</w:t>
+      </w:r>
+      <w:r>
+        <w:rPr>
+          <w:rFonts w:ascii="Courier New" w:hAnsi="Courier New" w:cs="Courier New"/>
+          <w:color w:val="000000"/>
+          <w:kern w:val="0"/>
+          <w:sz w:val="20"/>
+          <w:szCs w:val="20"/>
+          <w:shd w:val="clear" w:color="auto" w:fill="FFFFFF"/>
+        </w:rPr>
+        <w:t xml:space="preserve"> </w:t>
+      </w:r>
+      <w:r>
+        <w:rPr>
+          <w:rFonts w:ascii="Courier New" w:hAnsi="Courier New" w:cs="Courier New"/>
+          <w:b/>
+          <w:bCs/>
+          <w:color w:val="000080"/>
+          <w:kern w:val="0"/>
+          <w:sz w:val="20"/>
+          <w:szCs w:val="20"/>
+          <w:shd w:val="clear" w:color="auto" w:fill="FFFFFF"/>
+        </w:rPr>
+        <w:t>reg</w:t>
+      </w:r>
+      <w:r>
+        <w:rPr>
+          <w:rFonts w:ascii="Courier New" w:hAnsi="Courier New" w:cs="Courier New"/>
+          <w:color w:val="000000"/>
+          <w:kern w:val="0"/>
+          <w:sz w:val="20"/>
+          <w:szCs w:val="20"/>
+          <w:shd w:val="clear" w:color="auto" w:fill="FFFFFF"/>
+        </w:rPr>
+        <w:t xml:space="preserve"> </w:t>
+      </w:r>
+      <w:r>
+        <w:rPr>
+          <w:rFonts w:ascii="Courier New" w:hAnsi="Courier New" w:cs="Courier New"/>
+          <w:color w:val="0000FF"/>
+          <w:kern w:val="0"/>
+          <w:sz w:val="20"/>
+          <w:szCs w:val="20"/>
+          <w:shd w:val="clear" w:color="auto" w:fill="FFFFFF"/>
+        </w:rPr>
+        <w:t>data</w:t>
+      </w:r>
+      <w:r>
+        <w:rPr>
+          <w:rFonts w:ascii="Courier New" w:hAnsi="Courier New" w:cs="Courier New"/>
+          <w:color w:val="000000"/>
+          <w:kern w:val="0"/>
+          <w:sz w:val="20"/>
+          <w:szCs w:val="20"/>
+          <w:shd w:val="clear" w:color="auto" w:fill="FFFFFF"/>
+        </w:rPr>
+        <w:t xml:space="preserve"> = loghood;</w:t>
+      </w:r>
+    </w:p>
+    <w:p>
+      <w:pPr>
+        <w:autoSpaceDE w:val="0"/>
+        <w:autoSpaceDN w:val="0"/>
+        <w:adjustRightInd w:val="0"/>
+        <w:spacing w:after="0" w:line="240" w:lineRule="auto"/>
+        <w:rPr>
+          <w:rFonts w:ascii="Courier New" w:hAnsi="Courier New" w:cs="Courier New"/>
+          <w:color w:val="000000"/>
+          <w:kern w:val="0"/>
+          <w:sz w:val="20"/>
+          <w:szCs w:val="20"/>
+          <w:shd w:val="clear" w:color="auto" w:fill="FFFFFF"/>
+        </w:rPr>
+      </w:pPr>
+      <w:r>
+        <w:rPr>
+          <w:rFonts w:ascii="Courier New" w:hAnsi="Courier New" w:cs="Courier New"/>
+          <w:color w:val="000000"/>
+          <w:kern w:val="0"/>
+          <w:sz w:val="20"/>
+          <w:szCs w:val="20"/>
+          <w:shd w:val="clear" w:color="auto" w:fill="FFFFFF"/>
+        </w:rPr>
+        <w:tab/>
+      </w:r>
+      <w:r>
+        <w:rPr>
+          <w:rFonts w:ascii="Courier New" w:hAnsi="Courier New" w:cs="Courier New"/>
+          <w:color w:val="0000FF"/>
+          <w:kern w:val="0"/>
+          <w:sz w:val="20"/>
+          <w:szCs w:val="20"/>
+          <w:shd w:val="clear" w:color="auto" w:fill="FFFFFF"/>
+        </w:rPr>
+        <w:t>model</w:t>
+      </w:r>
+      <w:r>
+        <w:rPr>
+          <w:rFonts w:ascii="Courier New" w:hAnsi="Courier New" w:cs="Courier New"/>
+          <w:color w:val="000000"/>
+          <w:kern w:val="0"/>
+          <w:sz w:val="20"/>
+          <w:szCs w:val="20"/>
+          <w:shd w:val="clear" w:color="auto" w:fill="FFFFFF"/>
+        </w:rPr>
+        <w:t xml:space="preserve"> logprice = logarea BrkSide NAmes / </w:t>
+      </w:r>
+      <w:r>
+        <w:rPr>
+          <w:rFonts w:ascii="Courier New" w:hAnsi="Courier New" w:cs="Courier New"/>
+          <w:color w:val="0000FF"/>
+          <w:kern w:val="0"/>
+          <w:sz w:val="20"/>
+          <w:szCs w:val="20"/>
+          <w:shd w:val="clear" w:color="auto" w:fill="FFFFFF"/>
+        </w:rPr>
+        <w:t>dwProb</w:t>
+      </w:r>
+      <w:r>
+        <w:rPr>
+          <w:rFonts w:ascii="Courier New" w:hAnsi="Courier New" w:cs="Courier New"/>
+          <w:color w:val="000000"/>
+          <w:kern w:val="0"/>
+          <w:sz w:val="20"/>
+          <w:szCs w:val="20"/>
+          <w:shd w:val="clear" w:color="auto" w:fill="FFFFFF"/>
+        </w:rPr>
+        <w:t>;</w:t>
       </w:r>
     </w:p>
     <w:p>
       <w:pPr>
         <w:pStyle w:val="Heading2"/>
+        <w:rPr>
+          <w:rFonts w:ascii="Courier New" w:hAnsi="Courier New" w:cs="Courier New"/>
+          <w:color w:val="000000"/>
+          <w:kern w:val="0"/>
+          <w:sz w:val="20"/>
+          <w:szCs w:val="20"/>
+          <w:shd w:val="clear" w:color="auto" w:fill="FFFFFF"/>
+        </w:rPr>
+      </w:pPr>
+      <w:r>
+        <w:rPr>
+          <w:rFonts w:ascii="Courier New" w:hAnsi="Courier New" w:cs="Courier New"/>
+          <w:b/>
+          <w:bCs/>
+          <w:color w:val="000080"/>
+          <w:kern w:val="0"/>
+          <w:sz w:val="20"/>
+          <w:szCs w:val="20"/>
+          <w:shd w:val="clear" w:color="auto" w:fill="FFFFFF"/>
+        </w:rPr>
+        <w:t>run</w:t>
+      </w:r>
+      <w:r>
+        <w:rPr>
+          <w:rFonts w:ascii="Courier New" w:hAnsi="Courier New" w:cs="Courier New"/>
+          <w:color w:val="000000"/>
+          <w:kern w:val="0"/>
+          <w:sz w:val="20"/>
+          <w:szCs w:val="20"/>
+          <w:shd w:val="clear" w:color="auto" w:fill="FFFFFF"/>
+        </w:rPr>
+        <w:t>;</w:t>
+      </w:r>
+    </w:p>
+    <w:p/>
+    <w:p>
+      <w:pPr>
+        <w:pStyle w:val="Heading2"/>
+        <w:rPr>
+          <w:rFonts w:ascii="Arial" w:hAnsi="Arial" w:cs="Arial"/>
+          <w:color w:val="000000"/>
+          <w:kern w:val="0"/>
+          <w:sz w:val="24"/>
+          <w:szCs w:val="24"/>
+          <w:shd w:val="clear" w:color="auto" w:fill="FFFFFF"/>
+        </w:rPr>
+      </w:pPr>
+      <w:r>
+        <w:rPr>
+          <w:rFonts w:ascii="Courier New" w:hAnsi="Courier New" w:cs="Courier New"/>
+          <w:color w:val="000000"/>
+          <w:kern w:val="0"/>
+          <w:sz w:val="20"/>
+          <w:szCs w:val="20"/>
+          <w:shd w:val="clear" w:color="auto" w:fill="FFFFFF"/>
+        </w:rPr>
+        <w:lastRenderedPageBreak/>
+        <w:drawing>
+          <wp:inline distT="0" distB="0" distL="0" distR="0" wp14:anchorId="694DB07A" wp14:editId="64781F6B">
+            <wp:extent cx="2229161" cy="2057687"/>
+            <wp:effectExtent l="0" t="0" r="0" b="0"/>
+            <wp:docPr id="3" name="Picture 3"/>
+            <wp:cNvGraphicFramePr>
+              <a:graphicFrameLocks xmlns:a="http://schemas.openxmlformats.org/drawingml/2006/main" noChangeAspect="1"/>
+            </wp:cNvGraphicFramePr>
+            <a:graphic xmlns:a="http://schemas.openxmlformats.org/drawingml/2006/main">
+              <a:graphicData uri="http://schemas.openxmlformats.org/drawingml/2006/picture">
+                <pic:pic xmlns:pic="http://schemas.openxmlformats.org/drawingml/2006/picture">
+                  <pic:nvPicPr>
+                    <pic:cNvPr id="1" name=""/>
+                    <pic:cNvPicPr/>
+                  </pic:nvPicPr>
+                  <pic:blipFill>
+                    <a:blip r:embed="rId6"/>
+                    <a:stretch>
+                      <a:fillRect/>
+                    </a:stretch>
+                  </pic:blipFill>
+                  <pic:spPr>
+                    <a:xfrm>
+                      <a:off x="0" y="0"/>
+                      <a:ext cx="2229161" cy="2057687"/>
+                    </a:xfrm>
+                    <a:prstGeom prst="rect">
+                      <a:avLst/>
+                    </a:prstGeom>
+                  </pic:spPr>
+                </pic:pic>
+              </a:graphicData>
+            </a:graphic>
+          </wp:inline>
+        </w:drawing>
+      </w:r>
+    </w:p>
+    <w:p>
+      <w:r>
+        <w:t xml:space="preserve">A Durbin-Watson score near 2 indicates that there is almost zero autocorrelation.  </w:t>
+      </w:r>
+      <w:r>
+        <w:rPr>
+          <w:color w:val="00B050"/>
+        </w:rPr>
+        <w:t>Pass</w:t>
+      </w:r>
+      <w:r>
+        <w:t>.</w:t>
+      </w:r>
+    </w:p>
+    <w:p>
+      <w:pPr>
+        <w:pStyle w:val="Heading2"/>
       </w:pPr>
       <w:r>
         <w:t>Homoscedasticity</w:t>
       </w:r>
     </w:p>
-    <w:p/>
+    <w:p>
+      <w:r>
+        <w:t xml:space="preserve">The variance visually appears to be pretty even at both low and high values, and for each axis.  </w:t>
+      </w:r>
+      <w:r>
+        <w:rPr>
+          <w:color w:val="00B050"/>
+        </w:rPr>
+        <w:t>Pass</w:t>
+      </w:r>
+      <w:r>
+        <w:t>.</w:t>
+      </w:r>
+    </w:p>
+    <w:p>
+      <w:pPr>
+        <w:pStyle w:val="Heading1"/>
+      </w:pPr>
+      <w:r>
+        <w:t>Fit Analysis</w:t>
+      </w:r>
+    </w:p>
+    <w:p>
+      <w:pPr>
+        <w:autoSpaceDE w:val="0"/>
+        <w:autoSpaceDN w:val="0"/>
+        <w:adjustRightInd w:val="0"/>
+        <w:spacing w:after="0" w:line="240" w:lineRule="auto"/>
+        <w:rPr>
+          <w:rFonts w:ascii="Courier New" w:hAnsi="Courier New" w:cs="Courier New"/>
+          <w:color w:val="000000"/>
+          <w:kern w:val="0"/>
+          <w:sz w:val="20"/>
+          <w:szCs w:val="20"/>
+          <w:shd w:val="clear" w:color="auto" w:fill="FFFFFF"/>
+        </w:rPr>
+      </w:pPr>
+      <w:r>
+        <w:rPr>
+          <w:rFonts w:ascii="Courier New" w:hAnsi="Courier New" w:cs="Courier New"/>
+          <w:b/>
+          <w:bCs/>
+          <w:color w:val="000080"/>
+          <w:kern w:val="0"/>
+          <w:sz w:val="20"/>
+          <w:szCs w:val="20"/>
+          <w:shd w:val="clear" w:color="auto" w:fill="FFFFFF"/>
+        </w:rPr>
+        <w:t>proc</w:t>
+      </w:r>
+      <w:r>
+        <w:rPr>
+          <w:rFonts w:ascii="Courier New" w:hAnsi="Courier New" w:cs="Courier New"/>
+          <w:color w:val="000000"/>
+          <w:kern w:val="0"/>
+          <w:sz w:val="20"/>
+          <w:szCs w:val="20"/>
+          <w:shd w:val="clear" w:color="auto" w:fill="FFFFFF"/>
+        </w:rPr>
+        <w:t xml:space="preserve"> </w:t>
+      </w:r>
+      <w:r>
+        <w:rPr>
+          <w:rFonts w:ascii="Courier New" w:hAnsi="Courier New" w:cs="Courier New"/>
+          <w:b/>
+          <w:bCs/>
+          <w:color w:val="000080"/>
+          <w:kern w:val="0"/>
+          <w:sz w:val="20"/>
+          <w:szCs w:val="20"/>
+          <w:shd w:val="clear" w:color="auto" w:fill="FFFFFF"/>
+        </w:rPr>
+        <w:t>reg</w:t>
+      </w:r>
+      <w:r>
+        <w:rPr>
+          <w:rFonts w:ascii="Courier New" w:hAnsi="Courier New" w:cs="Courier New"/>
+          <w:color w:val="000000"/>
+          <w:kern w:val="0"/>
+          <w:sz w:val="20"/>
+          <w:szCs w:val="20"/>
+          <w:shd w:val="clear" w:color="auto" w:fill="FFFFFF"/>
+        </w:rPr>
+        <w:t xml:space="preserve"> </w:t>
+      </w:r>
+      <w:r>
+        <w:rPr>
+          <w:rFonts w:ascii="Courier New" w:hAnsi="Courier New" w:cs="Courier New"/>
+          <w:color w:val="0000FF"/>
+          <w:kern w:val="0"/>
+          <w:sz w:val="20"/>
+          <w:szCs w:val="20"/>
+          <w:shd w:val="clear" w:color="auto" w:fill="FFFFFF"/>
+        </w:rPr>
+        <w:t>data</w:t>
+      </w:r>
+      <w:r>
+        <w:rPr>
+          <w:rFonts w:ascii="Courier New" w:hAnsi="Courier New" w:cs="Courier New"/>
+          <w:color w:val="000000"/>
+          <w:kern w:val="0"/>
+          <w:sz w:val="20"/>
+          <w:szCs w:val="20"/>
+          <w:shd w:val="clear" w:color="auto" w:fill="FFFFFF"/>
+        </w:rPr>
+        <w:t xml:space="preserve"> = loghood</w:t>
+      </w:r>
+    </w:p>
+    <w:p>
+      <w:pPr>
+        <w:autoSpaceDE w:val="0"/>
+        <w:autoSpaceDN w:val="0"/>
+        <w:adjustRightInd w:val="0"/>
+        <w:spacing w:after="0" w:line="240" w:lineRule="auto"/>
+        <w:rPr>
+          <w:rFonts w:ascii="Courier New" w:hAnsi="Courier New" w:cs="Courier New"/>
+          <w:color w:val="000000"/>
+          <w:kern w:val="0"/>
+          <w:sz w:val="20"/>
+          <w:szCs w:val="20"/>
+          <w:shd w:val="clear" w:color="auto" w:fill="FFFFFF"/>
+        </w:rPr>
+      </w:pPr>
+      <w:r>
+        <w:rPr>
+          <w:rFonts w:ascii="Courier New" w:hAnsi="Courier New" w:cs="Courier New"/>
+          <w:color w:val="000000"/>
+          <w:kern w:val="0"/>
+          <w:sz w:val="20"/>
+          <w:szCs w:val="20"/>
+          <w:shd w:val="clear" w:color="auto" w:fill="FFFFFF"/>
+        </w:rPr>
+        <w:tab/>
+      </w:r>
+      <w:r>
+        <w:rPr>
+          <w:rFonts w:ascii="Courier New" w:hAnsi="Courier New" w:cs="Courier New"/>
+          <w:color w:val="000000"/>
+          <w:kern w:val="0"/>
+          <w:sz w:val="20"/>
+          <w:szCs w:val="20"/>
+          <w:shd w:val="clear" w:color="auto" w:fill="FFFFFF"/>
+        </w:rPr>
+        <w:tab/>
+        <w:t>plots = (DiagnosticsPanel ResidualPlot(smooth));</w:t>
+      </w:r>
+    </w:p>
+    <w:p>
+      <w:pPr>
+        <w:autoSpaceDE w:val="0"/>
+        <w:autoSpaceDN w:val="0"/>
+        <w:adjustRightInd w:val="0"/>
+        <w:spacing w:after="0" w:line="240" w:lineRule="auto"/>
+        <w:rPr>
+          <w:rFonts w:ascii="Courier New" w:hAnsi="Courier New" w:cs="Courier New"/>
+          <w:color w:val="000000"/>
+          <w:kern w:val="0"/>
+          <w:sz w:val="20"/>
+          <w:szCs w:val="20"/>
+          <w:shd w:val="clear" w:color="auto" w:fill="FFFFFF"/>
+        </w:rPr>
+      </w:pPr>
+      <w:r>
+        <w:rPr>
+          <w:rFonts w:ascii="Courier New" w:hAnsi="Courier New" w:cs="Courier New"/>
+          <w:color w:val="000000"/>
+          <w:kern w:val="0"/>
+          <w:sz w:val="20"/>
+          <w:szCs w:val="20"/>
+          <w:shd w:val="clear" w:color="auto" w:fill="FFFFFF"/>
+        </w:rPr>
+        <w:tab/>
+      </w:r>
+      <w:r>
+        <w:rPr>
+          <w:rFonts w:ascii="Courier New" w:hAnsi="Courier New" w:cs="Courier New"/>
+          <w:color w:val="0000FF"/>
+          <w:kern w:val="0"/>
+          <w:sz w:val="20"/>
+          <w:szCs w:val="20"/>
+          <w:shd w:val="clear" w:color="auto" w:fill="FFFFFF"/>
+        </w:rPr>
+        <w:t>model</w:t>
+      </w:r>
+      <w:r>
+        <w:rPr>
+          <w:rFonts w:ascii="Courier New" w:hAnsi="Courier New" w:cs="Courier New"/>
+          <w:color w:val="000000"/>
+          <w:kern w:val="0"/>
+          <w:sz w:val="20"/>
+          <w:szCs w:val="20"/>
+          <w:shd w:val="clear" w:color="auto" w:fill="FFFFFF"/>
+        </w:rPr>
+        <w:t xml:space="preserve"> logprice = logarea BrkSide NAmes;</w:t>
+      </w:r>
+    </w:p>
+    <w:p>
+      <w:pPr>
+        <w:rPr>
+          <w:noProof/>
+        </w:rPr>
+      </w:pPr>
+      <w:r>
+        <w:rPr>
+          <w:rFonts w:ascii="Courier New" w:hAnsi="Courier New" w:cs="Courier New"/>
+          <w:b/>
+          <w:bCs/>
+          <w:color w:val="000080"/>
+          <w:kern w:val="0"/>
+          <w:sz w:val="20"/>
+          <w:szCs w:val="20"/>
+          <w:shd w:val="clear" w:color="auto" w:fill="FFFFFF"/>
+        </w:rPr>
+        <w:t>quit</w:t>
+      </w:r>
+      <w:r>
+        <w:rPr>
+          <w:rFonts w:ascii="Courier New" w:hAnsi="Courier New" w:cs="Courier New"/>
+          <w:color w:val="000000"/>
+          <w:kern w:val="0"/>
+          <w:sz w:val="20"/>
+          <w:szCs w:val="20"/>
+          <w:shd w:val="clear" w:color="auto" w:fill="FFFFFF"/>
+        </w:rPr>
+        <w:t>;</w:t>
+      </w:r>
+      <w:r>
+        <w:rPr>
+          <w:noProof/>
+        </w:rPr>
+        <w:t xml:space="preserve"> </w:t>
+      </w:r>
+    </w:p>
+    <w:p>
+      <w:r>
+        <w:rPr>
+          <w:noProof/>
+        </w:rPr>
+        <w:drawing>
+          <wp:inline distT="0" distB="0" distL="0" distR="0" wp14:anchorId="3B062916" wp14:editId="5E80F031">
+            <wp:extent cx="4146698" cy="4152900"/>
+            <wp:effectExtent l="0" t="0" r="6350" b="0"/>
+            <wp:docPr id="5" name="Picture 5"/>
+            <wp:cNvGraphicFramePr>
+              <a:graphicFrameLocks xmlns:a="http://schemas.openxmlformats.org/drawingml/2006/main" noChangeAspect="1"/>
+            </wp:cNvGraphicFramePr>
+            <a:graphic xmlns:a="http://schemas.openxmlformats.org/drawingml/2006/main">
+              <a:graphicData uri="http://schemas.openxmlformats.org/drawingml/2006/picture">
+                <pic:pic xmlns:pic="http://schemas.openxmlformats.org/drawingml/2006/picture">
+                  <pic:nvPicPr>
+                    <pic:cNvPr id="1" name=""/>
+                    <pic:cNvPicPr/>
+                  </pic:nvPicPr>
+                  <pic:blipFill>
+                    <a:blip r:embed="rId7"/>
+                    <a:stretch>
+                      <a:fillRect/>
+                    </a:stretch>
+                  </pic:blipFill>
+                  <pic:spPr>
+                    <a:xfrm>
+                      <a:off x="0" y="0"/>
+                      <a:ext cx="4173927" cy="4180170"/>
+                    </a:xfrm>
+                    <a:prstGeom prst="rect">
+                      <a:avLst/>
+                    </a:prstGeom>
+                  </pic:spPr>
+                </pic:pic>
+              </a:graphicData>
+            </a:graphic>
+          </wp:inline>
+        </w:drawing>
+      </w:r>
+    </w:p>
+    <w:p>
+      <w:r>
+        <w:lastRenderedPageBreak/>
+        <w:t>The histogram and Q-Q plot both indicate that residuals are normally distributed, but the Leverage plot indicates that there are 3 influential outliers which should be checked.</w:t>
+      </w:r>
+    </w:p>
+    <w:p>
+      <w:r>
+        <w:drawing>
+          <wp:inline distT="0" distB="0" distL="0" distR="0" wp14:anchorId="7994269B" wp14:editId="439A031E">
+            <wp:extent cx="4775056" cy="3606800"/>
+            <wp:effectExtent l="0" t="0" r="6985" b="0"/>
+            <wp:docPr id="6" name="Picture 6"/>
+            <wp:cNvGraphicFramePr>
+              <a:graphicFrameLocks xmlns:a="http://schemas.openxmlformats.org/drawingml/2006/main" noChangeAspect="1"/>
+            </wp:cNvGraphicFramePr>
+            <a:graphic xmlns:a="http://schemas.openxmlformats.org/drawingml/2006/main">
+              <a:graphicData uri="http://schemas.openxmlformats.org/drawingml/2006/picture">
+                <pic:pic xmlns:pic="http://schemas.openxmlformats.org/drawingml/2006/picture">
+                  <pic:nvPicPr>
+                    <pic:cNvPr id="1" name=""/>
+                    <pic:cNvPicPr/>
+                  </pic:nvPicPr>
+                  <pic:blipFill>
+                    <a:blip r:embed="rId8"/>
+                    <a:stretch>
+                      <a:fillRect/>
+                    </a:stretch>
+                  </pic:blipFill>
+                  <pic:spPr>
+                    <a:xfrm>
+                      <a:off x="0" y="0"/>
+                      <a:ext cx="4781581" cy="3611728"/>
+                    </a:xfrm>
+                    <a:prstGeom prst="rect">
+                      <a:avLst/>
+                    </a:prstGeom>
+                  </pic:spPr>
+                </pic:pic>
+              </a:graphicData>
+            </a:graphic>
+          </wp:inline>
+        </w:drawing>
+      </w:r>
+    </w:p>
+    <w:p>
+      <w:r>
+        <w:drawing>
+          <wp:inline distT="0" distB="0" distL="0" distR="0" wp14:anchorId="13304E2F" wp14:editId="695C0E79">
+            <wp:extent cx="4747039" cy="3536950"/>
+            <wp:effectExtent l="0" t="0" r="0" b="6350"/>
+            <wp:docPr id="7" name="Picture 7"/>
+            <wp:cNvGraphicFramePr>
+              <a:graphicFrameLocks xmlns:a="http://schemas.openxmlformats.org/drawingml/2006/main" noChangeAspect="1"/>
+            </wp:cNvGraphicFramePr>
+            <a:graphic xmlns:a="http://schemas.openxmlformats.org/drawingml/2006/main">
+              <a:graphicData uri="http://schemas.openxmlformats.org/drawingml/2006/picture">
+                <pic:pic xmlns:pic="http://schemas.openxmlformats.org/drawingml/2006/picture">
+                  <pic:nvPicPr>
+                    <pic:cNvPr id="1" name=""/>
+                    <pic:cNvPicPr/>
+                  </pic:nvPicPr>
+                  <pic:blipFill>
+                    <a:blip r:embed="rId9"/>
+                    <a:stretch>
+                      <a:fillRect/>
+                    </a:stretch>
+                  </pic:blipFill>
+                  <pic:spPr>
+                    <a:xfrm>
+                      <a:off x="0" y="0"/>
+                      <a:ext cx="4759714" cy="3546394"/>
+                    </a:xfrm>
+                    <a:prstGeom prst="rect">
+                      <a:avLst/>
+                    </a:prstGeom>
+                  </pic:spPr>
+                </pic:pic>
+              </a:graphicData>
+            </a:graphic>
+          </wp:inline>
+        </w:drawing>
+      </w:r>
+    </w:p>
+    <w:p>
+      <w:r>
+        <w:t xml:space="preserve">186, 136, and 339 look suspect as influential values.  </w:t>
+      </w:r>
+    </w:p>
+    <w:p>
+      <w:r>
+        <w:lastRenderedPageBreak/>
+        <w:t>View just the relevant information for these houses:</w:t>
+      </w:r>
+    </w:p>
+    <w:p>
+      <w:pPr>
+        <w:autoSpaceDE w:val="0"/>
+        <w:autoSpaceDN w:val="0"/>
+        <w:adjustRightInd w:val="0"/>
+        <w:spacing w:after="0" w:line="240" w:lineRule="auto"/>
+        <w:rPr>
+          <w:rFonts w:ascii="Courier New" w:hAnsi="Courier New" w:cs="Courier New"/>
+          <w:color w:val="000000"/>
+          <w:kern w:val="0"/>
+          <w:sz w:val="20"/>
+          <w:szCs w:val="20"/>
+          <w:shd w:val="clear" w:color="auto" w:fill="FFFFFF"/>
+        </w:rPr>
+      </w:pPr>
+      <w:r>
+        <w:rPr>
+          <w:rFonts w:ascii="Courier New" w:hAnsi="Courier New" w:cs="Courier New"/>
+          <w:b/>
+          <w:bCs/>
+          <w:color w:val="000080"/>
+          <w:kern w:val="0"/>
+          <w:sz w:val="20"/>
+          <w:szCs w:val="20"/>
+          <w:shd w:val="clear" w:color="auto" w:fill="FFFFFF"/>
+        </w:rPr>
+        <w:t>data</w:t>
+      </w:r>
+      <w:r>
+        <w:rPr>
+          <w:rFonts w:ascii="Courier New" w:hAnsi="Courier New" w:cs="Courier New"/>
+          <w:color w:val="000000"/>
+          <w:kern w:val="0"/>
+          <w:sz w:val="20"/>
+          <w:szCs w:val="20"/>
+          <w:shd w:val="clear" w:color="auto" w:fill="FFFFFF"/>
+        </w:rPr>
+        <w:t xml:space="preserve"> temp;</w:t>
+      </w:r>
+    </w:p>
+    <w:p>
+      <w:pPr>
+        <w:autoSpaceDE w:val="0"/>
+        <w:autoSpaceDN w:val="0"/>
+        <w:adjustRightInd w:val="0"/>
+        <w:spacing w:after="0" w:line="240" w:lineRule="auto"/>
+        <w:rPr>
+          <w:rFonts w:ascii="Courier New" w:hAnsi="Courier New" w:cs="Courier New"/>
+          <w:color w:val="000000"/>
+          <w:kern w:val="0"/>
+          <w:sz w:val="20"/>
+          <w:szCs w:val="20"/>
+          <w:shd w:val="clear" w:color="auto" w:fill="FFFFFF"/>
+        </w:rPr>
+      </w:pPr>
+      <w:r>
+        <w:rPr>
+          <w:rFonts w:ascii="Courier New" w:hAnsi="Courier New" w:cs="Courier New"/>
+          <w:color w:val="000000"/>
+          <w:kern w:val="0"/>
+          <w:sz w:val="20"/>
+          <w:szCs w:val="20"/>
+          <w:shd w:val="clear" w:color="auto" w:fill="FFFFFF"/>
+        </w:rPr>
+        <w:t xml:space="preserve">    </w:t>
+      </w:r>
+      <w:r>
+        <w:rPr>
+          <w:rFonts w:ascii="Courier New" w:hAnsi="Courier New" w:cs="Courier New"/>
+          <w:color w:val="0000FF"/>
+          <w:kern w:val="0"/>
+          <w:sz w:val="20"/>
+          <w:szCs w:val="20"/>
+          <w:shd w:val="clear" w:color="auto" w:fill="FFFFFF"/>
+        </w:rPr>
+        <w:t>set</w:t>
+      </w:r>
+      <w:r>
+        <w:rPr>
+          <w:rFonts w:ascii="Courier New" w:hAnsi="Courier New" w:cs="Courier New"/>
+          <w:color w:val="000000"/>
+          <w:kern w:val="0"/>
+          <w:sz w:val="20"/>
+          <w:szCs w:val="20"/>
+          <w:shd w:val="clear" w:color="auto" w:fill="FFFFFF"/>
+        </w:rPr>
+        <w:t xml:space="preserve"> loghood;</w:t>
+      </w:r>
+    </w:p>
+    <w:p>
+      <w:pPr>
+        <w:autoSpaceDE w:val="0"/>
+        <w:autoSpaceDN w:val="0"/>
+        <w:adjustRightInd w:val="0"/>
+        <w:spacing w:after="0" w:line="240" w:lineRule="auto"/>
+        <w:rPr>
+          <w:rFonts w:ascii="Courier New" w:hAnsi="Courier New" w:cs="Courier New"/>
+          <w:color w:val="000000"/>
+          <w:kern w:val="0"/>
+          <w:sz w:val="20"/>
+          <w:szCs w:val="20"/>
+          <w:shd w:val="clear" w:color="auto" w:fill="FFFFFF"/>
+        </w:rPr>
+      </w:pPr>
+      <w:r>
+        <w:rPr>
+          <w:rFonts w:ascii="Courier New" w:hAnsi="Courier New" w:cs="Courier New"/>
+          <w:color w:val="000000"/>
+          <w:kern w:val="0"/>
+          <w:sz w:val="20"/>
+          <w:szCs w:val="20"/>
+          <w:shd w:val="clear" w:color="auto" w:fill="FFFFFF"/>
+        </w:rPr>
+        <w:t xml:space="preserve">    </w:t>
+      </w:r>
+      <w:r>
+        <w:rPr>
+          <w:rFonts w:ascii="Courier New" w:hAnsi="Courier New" w:cs="Courier New"/>
+          <w:color w:val="0000FF"/>
+          <w:kern w:val="0"/>
+          <w:sz w:val="20"/>
+          <w:szCs w:val="20"/>
+          <w:shd w:val="clear" w:color="auto" w:fill="FFFFFF"/>
+        </w:rPr>
+        <w:t>if</w:t>
+      </w:r>
+      <w:r>
+        <w:rPr>
+          <w:rFonts w:ascii="Courier New" w:hAnsi="Courier New" w:cs="Courier New"/>
+          <w:color w:val="000000"/>
+          <w:kern w:val="0"/>
+          <w:sz w:val="20"/>
+          <w:szCs w:val="20"/>
+          <w:shd w:val="clear" w:color="auto" w:fill="FFFFFF"/>
+        </w:rPr>
+        <w:t xml:space="preserve"> _n_ in (</w:t>
+      </w:r>
+      <w:r>
+        <w:rPr>
+          <w:rFonts w:ascii="Courier New" w:hAnsi="Courier New" w:cs="Courier New"/>
+          <w:b/>
+          <w:bCs/>
+          <w:color w:val="008080"/>
+          <w:kern w:val="0"/>
+          <w:sz w:val="20"/>
+          <w:szCs w:val="20"/>
+          <w:shd w:val="clear" w:color="auto" w:fill="FFFFFF"/>
+        </w:rPr>
+        <w:t>339</w:t>
+      </w:r>
+      <w:r>
+        <w:rPr>
+          <w:rFonts w:ascii="Courier New" w:hAnsi="Courier New" w:cs="Courier New"/>
+          <w:color w:val="000000"/>
+          <w:kern w:val="0"/>
+          <w:sz w:val="20"/>
+          <w:szCs w:val="20"/>
+          <w:shd w:val="clear" w:color="auto" w:fill="FFFFFF"/>
+        </w:rPr>
+        <w:t xml:space="preserve">, </w:t>
+      </w:r>
+      <w:r>
+        <w:rPr>
+          <w:rFonts w:ascii="Courier New" w:hAnsi="Courier New" w:cs="Courier New"/>
+          <w:b/>
+          <w:bCs/>
+          <w:color w:val="008080"/>
+          <w:kern w:val="0"/>
+          <w:sz w:val="20"/>
+          <w:szCs w:val="20"/>
+          <w:shd w:val="clear" w:color="auto" w:fill="FFFFFF"/>
+        </w:rPr>
+        <w:t>186</w:t>
+      </w:r>
+      <w:r>
+        <w:rPr>
+          <w:rFonts w:ascii="Courier New" w:hAnsi="Courier New" w:cs="Courier New"/>
+          <w:color w:val="000000"/>
+          <w:kern w:val="0"/>
+          <w:sz w:val="20"/>
+          <w:szCs w:val="20"/>
+          <w:shd w:val="clear" w:color="auto" w:fill="FFFFFF"/>
+        </w:rPr>
+        <w:t xml:space="preserve">, </w:t>
+      </w:r>
+      <w:r>
+        <w:rPr>
+          <w:rFonts w:ascii="Courier New" w:hAnsi="Courier New" w:cs="Courier New"/>
+          <w:b/>
+          <w:bCs/>
+          <w:color w:val="008080"/>
+          <w:kern w:val="0"/>
+          <w:sz w:val="20"/>
+          <w:szCs w:val="20"/>
+          <w:shd w:val="clear" w:color="auto" w:fill="FFFFFF"/>
+        </w:rPr>
+        <w:t>136</w:t>
+      </w:r>
+      <w:r>
+        <w:rPr>
+          <w:rFonts w:ascii="Courier New" w:hAnsi="Courier New" w:cs="Courier New"/>
+          <w:color w:val="000000"/>
+          <w:kern w:val="0"/>
+          <w:sz w:val="20"/>
+          <w:szCs w:val="20"/>
+          <w:shd w:val="clear" w:color="auto" w:fill="FFFFFF"/>
+        </w:rPr>
+        <w:t>);</w:t>
+      </w:r>
+    </w:p>
+    <w:p>
+      <w:pPr>
+        <w:autoSpaceDE w:val="0"/>
+        <w:autoSpaceDN w:val="0"/>
+        <w:adjustRightInd w:val="0"/>
+        <w:spacing w:after="0" w:line="240" w:lineRule="auto"/>
+        <w:rPr>
+          <w:rFonts w:ascii="Courier New" w:hAnsi="Courier New" w:cs="Courier New"/>
+          <w:color w:val="000000"/>
+          <w:kern w:val="0"/>
+          <w:sz w:val="20"/>
+          <w:szCs w:val="20"/>
+          <w:shd w:val="clear" w:color="auto" w:fill="FFFFFF"/>
+        </w:rPr>
+      </w:pPr>
+      <w:r>
+        <w:rPr>
+          <w:rFonts w:ascii="Courier New" w:hAnsi="Courier New" w:cs="Courier New"/>
+          <w:color w:val="000000"/>
+          <w:kern w:val="0"/>
+          <w:sz w:val="20"/>
+          <w:szCs w:val="20"/>
+          <w:shd w:val="clear" w:color="auto" w:fill="FFFFFF"/>
+        </w:rPr>
+        <w:tab/>
+      </w:r>
+      <w:r>
+        <w:rPr>
+          <w:rFonts w:ascii="Courier New" w:hAnsi="Courier New" w:cs="Courier New"/>
+          <w:color w:val="0000FF"/>
+          <w:kern w:val="0"/>
+          <w:sz w:val="20"/>
+          <w:szCs w:val="20"/>
+          <w:shd w:val="clear" w:color="auto" w:fill="FFFFFF"/>
+        </w:rPr>
+        <w:t>keep</w:t>
+      </w:r>
+      <w:r>
+        <w:rPr>
+          <w:rFonts w:ascii="Courier New" w:hAnsi="Courier New" w:cs="Courier New"/>
+          <w:color w:val="000000"/>
+          <w:kern w:val="0"/>
+          <w:sz w:val="20"/>
+          <w:szCs w:val="20"/>
+          <w:shd w:val="clear" w:color="auto" w:fill="FFFFFF"/>
+        </w:rPr>
+        <w:t xml:space="preserve"> SalePrice  GrLivArea logprice logarea BrkSide NAmes;</w:t>
+      </w:r>
+    </w:p>
+    <w:p>
+      <w:pPr>
+        <w:autoSpaceDE w:val="0"/>
+        <w:autoSpaceDN w:val="0"/>
+        <w:adjustRightInd w:val="0"/>
+        <w:spacing w:after="0" w:line="240" w:lineRule="auto"/>
+        <w:rPr>
+          <w:rFonts w:ascii="Courier New" w:hAnsi="Courier New" w:cs="Courier New"/>
+          <w:color w:val="000000"/>
+          <w:kern w:val="0"/>
+          <w:sz w:val="20"/>
+          <w:szCs w:val="20"/>
+          <w:shd w:val="clear" w:color="auto" w:fill="FFFFFF"/>
+        </w:rPr>
+      </w:pPr>
+      <w:r>
+        <w:rPr>
+          <w:rFonts w:ascii="Courier New" w:hAnsi="Courier New" w:cs="Courier New"/>
+          <w:b/>
+          <w:bCs/>
+          <w:color w:val="000080"/>
+          <w:kern w:val="0"/>
+          <w:sz w:val="20"/>
+          <w:szCs w:val="20"/>
+          <w:shd w:val="clear" w:color="auto" w:fill="FFFFFF"/>
+        </w:rPr>
+        <w:t>run</w:t>
+      </w:r>
+      <w:r>
+        <w:rPr>
+          <w:rFonts w:ascii="Courier New" w:hAnsi="Courier New" w:cs="Courier New"/>
+          <w:color w:val="000000"/>
+          <w:kern w:val="0"/>
+          <w:sz w:val="20"/>
+          <w:szCs w:val="20"/>
+          <w:shd w:val="clear" w:color="auto" w:fill="FFFFFF"/>
+        </w:rPr>
+        <w:t>;</w:t>
+      </w:r>
+    </w:p>
+    <w:p>
+      <w:pPr>
+        <w:autoSpaceDE w:val="0"/>
+        <w:autoSpaceDN w:val="0"/>
+        <w:adjustRightInd w:val="0"/>
+        <w:spacing w:after="0" w:line="240" w:lineRule="auto"/>
+        <w:rPr>
+          <w:rFonts w:ascii="Courier New" w:hAnsi="Courier New" w:cs="Courier New"/>
+          <w:color w:val="000000"/>
+          <w:kern w:val="0"/>
+          <w:sz w:val="20"/>
+          <w:szCs w:val="20"/>
+          <w:shd w:val="clear" w:color="auto" w:fill="FFFFFF"/>
+        </w:rPr>
+      </w:pPr>
+    </w:p>
+    <w:p>
+      <w:pPr>
+        <w:autoSpaceDE w:val="0"/>
+        <w:autoSpaceDN w:val="0"/>
+        <w:adjustRightInd w:val="0"/>
+        <w:spacing w:after="0" w:line="240" w:lineRule="auto"/>
+        <w:rPr>
+          <w:rFonts w:ascii="Courier New" w:hAnsi="Courier New" w:cs="Courier New"/>
+          <w:color w:val="000000"/>
+          <w:kern w:val="0"/>
+          <w:sz w:val="20"/>
+          <w:szCs w:val="20"/>
+          <w:shd w:val="clear" w:color="auto" w:fill="FFFFFF"/>
+        </w:rPr>
+      </w:pPr>
+      <w:r>
+        <w:rPr>
+          <w:rFonts w:ascii="Courier New" w:hAnsi="Courier New" w:cs="Courier New"/>
+          <w:b/>
+          <w:bCs/>
+          <w:color w:val="000080"/>
+          <w:kern w:val="0"/>
+          <w:sz w:val="20"/>
+          <w:szCs w:val="20"/>
+          <w:shd w:val="clear" w:color="auto" w:fill="FFFFFF"/>
+        </w:rPr>
+        <w:t>proc</w:t>
+      </w:r>
+      <w:r>
+        <w:rPr>
+          <w:rFonts w:ascii="Courier New" w:hAnsi="Courier New" w:cs="Courier New"/>
+          <w:color w:val="000000"/>
+          <w:kern w:val="0"/>
+          <w:sz w:val="20"/>
+          <w:szCs w:val="20"/>
+          <w:shd w:val="clear" w:color="auto" w:fill="FFFFFF"/>
+        </w:rPr>
+        <w:t xml:space="preserve"> </w:t>
+      </w:r>
+      <w:r>
+        <w:rPr>
+          <w:rFonts w:ascii="Courier New" w:hAnsi="Courier New" w:cs="Courier New"/>
+          <w:b/>
+          <w:bCs/>
+          <w:color w:val="000080"/>
+          <w:kern w:val="0"/>
+          <w:sz w:val="20"/>
+          <w:szCs w:val="20"/>
+          <w:shd w:val="clear" w:color="auto" w:fill="FFFFFF"/>
+        </w:rPr>
+        <w:t>print</w:t>
+      </w:r>
+      <w:r>
+        <w:rPr>
+          <w:rFonts w:ascii="Courier New" w:hAnsi="Courier New" w:cs="Courier New"/>
+          <w:color w:val="000000"/>
+          <w:kern w:val="0"/>
+          <w:sz w:val="20"/>
+          <w:szCs w:val="20"/>
+          <w:shd w:val="clear" w:color="auto" w:fill="FFFFFF"/>
+        </w:rPr>
+        <w:t xml:space="preserve"> </w:t>
+      </w:r>
+      <w:r>
+        <w:rPr>
+          <w:rFonts w:ascii="Courier New" w:hAnsi="Courier New" w:cs="Courier New"/>
+          <w:color w:val="0000FF"/>
+          <w:kern w:val="0"/>
+          <w:sz w:val="20"/>
+          <w:szCs w:val="20"/>
+          <w:shd w:val="clear" w:color="auto" w:fill="FFFFFF"/>
+        </w:rPr>
+        <w:t>data</w:t>
+      </w:r>
+      <w:r>
+        <w:rPr>
+          <w:rFonts w:ascii="Courier New" w:hAnsi="Courier New" w:cs="Courier New"/>
+          <w:color w:val="000000"/>
+          <w:kern w:val="0"/>
+          <w:sz w:val="20"/>
+          <w:szCs w:val="20"/>
+          <w:shd w:val="clear" w:color="auto" w:fill="FFFFFF"/>
+        </w:rPr>
+        <w:t>=temp(</w:t>
+      </w:r>
+      <w:r>
+        <w:rPr>
+          <w:rFonts w:ascii="Courier New" w:hAnsi="Courier New" w:cs="Courier New"/>
+          <w:color w:val="0000FF"/>
+          <w:kern w:val="0"/>
+          <w:sz w:val="20"/>
+          <w:szCs w:val="20"/>
+          <w:shd w:val="clear" w:color="auto" w:fill="FFFFFF"/>
+        </w:rPr>
+        <w:t>obs</w:t>
+      </w:r>
+      <w:r>
+        <w:rPr>
+          <w:rFonts w:ascii="Courier New" w:hAnsi="Courier New" w:cs="Courier New"/>
+          <w:color w:val="000000"/>
+          <w:kern w:val="0"/>
+          <w:sz w:val="20"/>
+          <w:szCs w:val="20"/>
+          <w:shd w:val="clear" w:color="auto" w:fill="FFFFFF"/>
+        </w:rPr>
+        <w:t>=</w:t>
+      </w:r>
+      <w:r>
+        <w:rPr>
+          <w:rFonts w:ascii="Courier New" w:hAnsi="Courier New" w:cs="Courier New"/>
+          <w:b/>
+          <w:bCs/>
+          <w:color w:val="008080"/>
+          <w:kern w:val="0"/>
+          <w:sz w:val="20"/>
+          <w:szCs w:val="20"/>
+          <w:shd w:val="clear" w:color="auto" w:fill="FFFFFF"/>
+        </w:rPr>
+        <w:t>3</w:t>
+      </w:r>
+      <w:r>
+        <w:rPr>
+          <w:rFonts w:ascii="Courier New" w:hAnsi="Courier New" w:cs="Courier New"/>
+          <w:color w:val="000000"/>
+          <w:kern w:val="0"/>
+          <w:sz w:val="20"/>
+          <w:szCs w:val="20"/>
+          <w:shd w:val="clear" w:color="auto" w:fill="FFFFFF"/>
+        </w:rPr>
+        <w:t>);</w:t>
+      </w:r>
+    </w:p>
+    <w:p>
+      <w:pPr>
+        <w:rPr>
+          <w:rFonts w:ascii="Courier New" w:hAnsi="Courier New" w:cs="Courier New"/>
+          <w:color w:val="000000"/>
+          <w:kern w:val="0"/>
+          <w:sz w:val="20"/>
+          <w:szCs w:val="20"/>
+          <w:shd w:val="clear" w:color="auto" w:fill="FFFFFF"/>
+        </w:rPr>
+      </w:pPr>
+      <w:r>
+        <w:rPr>
+          <w:rFonts w:ascii="Courier New" w:hAnsi="Courier New" w:cs="Courier New"/>
+          <w:b/>
+          <w:bCs/>
+          <w:color w:val="000080"/>
+          <w:kern w:val="0"/>
+          <w:sz w:val="20"/>
+          <w:szCs w:val="20"/>
+          <w:shd w:val="clear" w:color="auto" w:fill="FFFFFF"/>
+        </w:rPr>
+        <w:t>run</w:t>
+      </w:r>
+      <w:r>
+        <w:rPr>
+          <w:rFonts w:ascii="Courier New" w:hAnsi="Courier New" w:cs="Courier New"/>
+          <w:color w:val="000000"/>
+          <w:kern w:val="0"/>
+          <w:sz w:val="20"/>
+          <w:szCs w:val="20"/>
+          <w:shd w:val="clear" w:color="auto" w:fill="FFFFFF"/>
+        </w:rPr>
+        <w:t>;</w:t>
+      </w:r>
+    </w:p>
+    <w:p>
+      <w:r>
+        <w:drawing>
+          <wp:inline distT="0" distB="0" distL="0" distR="0" wp14:anchorId="2D138A95" wp14:editId="61B82F26">
+            <wp:extent cx="4115374" cy="1133633"/>
+            <wp:effectExtent l="0" t="0" r="0" b="9525"/>
+            <wp:docPr id="8" name="Picture 8"/>
+            <wp:cNvGraphicFramePr>
+              <a:graphicFrameLocks xmlns:a="http://schemas.openxmlformats.org/drawingml/2006/main" noChangeAspect="1"/>
+            </wp:cNvGraphicFramePr>
+            <a:graphic xmlns:a="http://schemas.openxmlformats.org/drawingml/2006/main">
+              <a:graphicData uri="http://schemas.openxmlformats.org/drawingml/2006/picture">
+                <pic:pic xmlns:pic="http://schemas.openxmlformats.org/drawingml/2006/picture">
+                  <pic:nvPicPr>
+                    <pic:cNvPr id="1" name=""/>
+                    <pic:cNvPicPr/>
+                  </pic:nvPicPr>
+                  <pic:blipFill>
+                    <a:blip r:embed="rId10"/>
+                    <a:stretch>
+                      <a:fillRect/>
+                    </a:stretch>
+                  </pic:blipFill>
+                  <pic:spPr>
+                    <a:xfrm>
+                      <a:off x="0" y="0"/>
+                      <a:ext cx="4115374" cy="1133633"/>
+                    </a:xfrm>
+                    <a:prstGeom prst="rect">
+                      <a:avLst/>
+                    </a:prstGeom>
+                  </pic:spPr>
+                </pic:pic>
+              </a:graphicData>
+            </a:graphic>
+          </wp:inline>
+        </w:drawing>
+      </w:r>
+    </w:p>
+    <w:p>
+      <w:r>
+        <w:t>It seems unreasonable</w:t>
+      </w:r>
+      <w:r>
+        <w:t xml:space="preserve"> to make much of a prediction for the sale of a livable area of less than 500 square feet.  For reference, that would be a living area off less than two typical parking spaces.  </w:t>
+      </w:r>
+      <w:r>
+        <w:t>It further seems unreasonable to expect a house larger than 5,000 square feet to sell at a price of $160,000.</w:t>
+      </w:r>
+      <w:r>
+        <w:t xml:space="preserve">  Therefore, of these three values, the first and last one (obs = 339 and 136) seem to be unlikely scenarios and may be removed.  The middle one, while still an influential outlier, seems at least plausible.</w:t>
+      </w:r>
+    </w:p>
     <w:sectPr>
       <w:pgSz w:w="12240" w:h="15840"/>
       <w:pgMar w:top="1440" w:right="1440" w:bottom="1440" w:left="1440" w:header="720" w:footer="720" w:gutter="0"/>
@@ -1626,6 +2495,7 @@
   <w:style w:type="character" w:default="1" w:styleId="DefaultParagraphFont">
     <w:name w:val="Default Paragraph Font"/>
     <w:uiPriority w:val="1"/>
+    <w:semiHidden/>
     <w:unhideWhenUsed/>
   </w:style>
   <w:style w:type="table" w:default="1" w:styleId="TableNormal">

</xml_diff>